<commit_message>
screenadapter android studio 导入本地library
</commit_message>
<xml_diff>
--- a/MyDoc.docx
+++ b/MyDoc.docx
@@ -18282,7 +18282,6 @@
         <w:spacing w:line="360" w:lineRule="auto"/>
         <w:jc w:val="left"/>
         <w:rPr>
-          <w:rFonts w:hint="eastAsia"/>
           <w:b/>
           <w:sz w:val="24"/>
           <w:szCs w:val="24"/>
@@ -18292,9 +18291,6 @@
     <w:p>
       <w:pPr>
         <w:pStyle w:val="1"/>
-        <w:rPr>
-          <w:rFonts w:hint="eastAsia"/>
-        </w:rPr>
       </w:pPr>
       <w:r>
         <w:rPr>
@@ -18861,7 +18857,7 @@
         <w:spacing w:beforeAutospacing="1" w:afterAutospacing="1" w:line="270" w:lineRule="atLeast"/>
         <w:jc w:val="left"/>
         <w:rPr>
-          <w:rFonts w:ascii="Consolas" w:eastAsia="宋体" w:hAnsi="Consolas" w:cs="Consolas" w:hint="eastAsia"/>
+          <w:rFonts w:ascii="Consolas" w:eastAsia="宋体" w:hAnsi="Consolas" w:cs="Consolas"/>
           <w:noProof w:val="0"/>
           <w:color w:val="5C5C5C"/>
           <w:kern w:val="0"/>
@@ -18934,7 +18930,7 @@
         <w:spacing w:beforeAutospacing="1" w:afterAutospacing="1" w:line="270" w:lineRule="atLeast"/>
         <w:jc w:val="left"/>
         <w:rPr>
-          <w:rFonts w:ascii="Consolas" w:eastAsia="宋体" w:hAnsi="Consolas" w:cs="Consolas" w:hint="eastAsia"/>
+          <w:rFonts w:ascii="Consolas" w:eastAsia="宋体" w:hAnsi="Consolas" w:cs="Consolas"/>
           <w:noProof w:val="0"/>
           <w:color w:val="5C5C5C"/>
           <w:kern w:val="0"/>
@@ -18969,7 +18965,7 @@
         <w:spacing w:beforeAutospacing="1" w:afterAutospacing="1" w:line="270" w:lineRule="atLeast"/>
         <w:jc w:val="left"/>
         <w:rPr>
-          <w:rFonts w:ascii="Consolas" w:eastAsia="宋体" w:hAnsi="Consolas" w:cs="Consolas" w:hint="eastAsia"/>
+          <w:rFonts w:ascii="Consolas" w:eastAsia="宋体" w:hAnsi="Consolas" w:cs="Consolas"/>
           <w:noProof w:val="0"/>
           <w:color w:val="5C5C5C"/>
           <w:kern w:val="0"/>
@@ -19625,6 +19621,330 @@
     </w:p>
     <w:p>
       <w:pPr>
+        <w:pStyle w:val="1"/>
+        <w:rPr>
+          <w:rFonts w:hint="eastAsia"/>
+        </w:rPr>
+      </w:pPr>
+      <w:r>
+        <w:rPr>
+          <w:rFonts w:hint="eastAsia"/>
+        </w:rPr>
+        <w:lastRenderedPageBreak/>
+        <w:t>屏幕适配</w:t>
+      </w:r>
+    </w:p>
+    <w:p>
+      <w:pPr>
+        <w:pStyle w:val="3"/>
+        <w:shd w:val="clear" w:color="auto" w:fill="FFFFFF"/>
+        <w:spacing w:before="192" w:after="192" w:line="390" w:lineRule="atLeast"/>
+        <w:rPr>
+          <w:rFonts w:ascii="microsoft yahei" w:hAnsi="microsoft yahei"/>
+          <w:b w:val="0"/>
+          <w:bCs w:val="0"/>
+          <w:color w:val="000000"/>
+        </w:rPr>
+      </w:pPr>
+      <w:r>
+        <w:rPr>
+          <w:rFonts w:ascii="microsoft yahei" w:hAnsi="microsoft yahei"/>
+          <w:b w:val="0"/>
+          <w:bCs w:val="0"/>
+          <w:color w:val="000000"/>
+        </w:rPr>
+        <w:t>使用</w:t>
+      </w:r>
+      <w:r>
+        <w:rPr>
+          <w:rFonts w:ascii="microsoft yahei" w:hAnsi="microsoft yahei"/>
+          <w:b w:val="0"/>
+          <w:bCs w:val="0"/>
+          <w:color w:val="000000"/>
+        </w:rPr>
+        <w:t>wrap_content</w:t>
+      </w:r>
+      <w:r>
+        <w:rPr>
+          <w:rFonts w:ascii="microsoft yahei" w:hAnsi="microsoft yahei"/>
+          <w:b w:val="0"/>
+          <w:bCs w:val="0"/>
+          <w:color w:val="000000"/>
+        </w:rPr>
+        <w:t>、</w:t>
+      </w:r>
+      <w:r>
+        <w:rPr>
+          <w:rFonts w:ascii="microsoft yahei" w:hAnsi="microsoft yahei"/>
+          <w:b w:val="0"/>
+          <w:bCs w:val="0"/>
+          <w:color w:val="000000"/>
+        </w:rPr>
+        <w:t>match_parent</w:t>
+      </w:r>
+      <w:r>
+        <w:rPr>
+          <w:rFonts w:ascii="microsoft yahei" w:hAnsi="microsoft yahei"/>
+          <w:b w:val="0"/>
+          <w:bCs w:val="0"/>
+          <w:color w:val="000000"/>
+        </w:rPr>
+        <w:t>、</w:t>
+      </w:r>
+      <w:r>
+        <w:rPr>
+          <w:rFonts w:ascii="microsoft yahei" w:hAnsi="microsoft yahei"/>
+          <w:b w:val="0"/>
+          <w:bCs w:val="0"/>
+          <w:color w:val="000000"/>
+        </w:rPr>
+        <w:t>weight</w:t>
+      </w:r>
+    </w:p>
+    <w:p>
+      <w:r>
+        <w:rPr>
+          <w:rFonts w:hint="eastAsia"/>
+        </w:rPr>
+        <w:t>.9</w:t>
+      </w:r>
+      <w:r>
+        <w:rPr>
+          <w:rFonts w:hint="eastAsia"/>
+        </w:rPr>
+        <w:t>图片</w:t>
+      </w:r>
+    </w:p>
+    <w:p>
+      <w:pPr>
+        <w:pStyle w:val="2"/>
+        <w:shd w:val="clear" w:color="auto" w:fill="F3F3F3"/>
+        <w:spacing w:before="150" w:after="96"/>
+        <w:rPr>
+          <w:rFonts w:ascii="Arial" w:hAnsi="Arial" w:cs="Arial"/>
+          <w:b w:val="0"/>
+          <w:bCs w:val="0"/>
+          <w:color w:val="333333"/>
+          <w:sz w:val="38"/>
+          <w:szCs w:val="38"/>
+        </w:rPr>
+      </w:pPr>
+      <w:r>
+        <w:rPr>
+          <w:rFonts w:ascii="Arial" w:hAnsi="Arial" w:cs="Arial"/>
+          <w:b w:val="0"/>
+          <w:bCs w:val="0"/>
+          <w:color w:val="333333"/>
+          <w:sz w:val="38"/>
+          <w:szCs w:val="38"/>
+        </w:rPr>
+        <w:t>Android Drawable</w:t>
+      </w:r>
+    </w:p>
+    <w:p>
+      <w:pPr>
+        <w:pStyle w:val="a8"/>
+        <w:shd w:val="clear" w:color="auto" w:fill="F3F3F3"/>
+        <w:spacing w:before="0" w:beforeAutospacing="0" w:after="240" w:afterAutospacing="0" w:line="375" w:lineRule="atLeast"/>
+        <w:rPr>
+          <w:rFonts w:ascii="Arial" w:hAnsi="Arial" w:cs="Arial"/>
+          <w:color w:val="333333"/>
+          <w:sz w:val="21"/>
+          <w:szCs w:val="21"/>
+        </w:rPr>
+      </w:pPr>
+      <w:r>
+        <w:rPr>
+          <w:rFonts w:ascii="Arial" w:hAnsi="Arial" w:cs="Arial"/>
+          <w:color w:val="333333"/>
+          <w:sz w:val="21"/>
+          <w:szCs w:val="21"/>
+        </w:rPr>
+        <w:t>我们新建一个</w:t>
+      </w:r>
+      <w:r>
+        <w:rPr>
+          <w:rFonts w:ascii="Arial" w:hAnsi="Arial" w:cs="Arial"/>
+          <w:color w:val="333333"/>
+          <w:sz w:val="21"/>
+          <w:szCs w:val="21"/>
+        </w:rPr>
+        <w:t>Android</w:t>
+      </w:r>
+      <w:r>
+        <w:rPr>
+          <w:rFonts w:ascii="Arial" w:hAnsi="Arial" w:cs="Arial"/>
+          <w:color w:val="333333"/>
+          <w:sz w:val="21"/>
+          <w:szCs w:val="21"/>
+        </w:rPr>
+        <w:t>项目后应该可以看到很多</w:t>
+      </w:r>
+      <w:r>
+        <w:rPr>
+          <w:rFonts w:ascii="Arial" w:hAnsi="Arial" w:cs="Arial"/>
+          <w:color w:val="333333"/>
+          <w:sz w:val="21"/>
+          <w:szCs w:val="21"/>
+        </w:rPr>
+        <w:t>drawable</w:t>
+      </w:r>
+      <w:r>
+        <w:rPr>
+          <w:rFonts w:ascii="Arial" w:hAnsi="Arial" w:cs="Arial"/>
+          <w:color w:val="333333"/>
+          <w:sz w:val="21"/>
+          <w:szCs w:val="21"/>
+        </w:rPr>
+        <w:t>文件夹，分别对应不同的</w:t>
+      </w:r>
+      <w:r>
+        <w:rPr>
+          <w:rFonts w:ascii="Arial" w:hAnsi="Arial" w:cs="Arial"/>
+          <w:color w:val="333333"/>
+          <w:sz w:val="21"/>
+          <w:szCs w:val="21"/>
+        </w:rPr>
+        <w:t>dpi</w:t>
+      </w:r>
+    </w:p>
+    <w:p>
+      <w:pPr>
+        <w:pStyle w:val="a8"/>
+        <w:numPr>
+          <w:ilvl w:val="0"/>
+          <w:numId w:val="15"/>
+        </w:numPr>
+        <w:shd w:val="clear" w:color="auto" w:fill="F3F3F3"/>
+        <w:spacing w:before="0" w:beforeAutospacing="0" w:after="240" w:afterAutospacing="0" w:line="300" w:lineRule="atLeast"/>
+        <w:ind w:left="312"/>
+        <w:rPr>
+          <w:rFonts w:ascii="Arial" w:hAnsi="Arial" w:cs="Arial"/>
+          <w:color w:val="333333"/>
+          <w:sz w:val="21"/>
+          <w:szCs w:val="21"/>
+        </w:rPr>
+      </w:pPr>
+      <w:r>
+        <w:rPr>
+          <w:rFonts w:ascii="Arial" w:hAnsi="Arial" w:cs="Arial"/>
+          <w:color w:val="333333"/>
+          <w:sz w:val="21"/>
+          <w:szCs w:val="21"/>
+        </w:rPr>
+        <w:t>drawable-ldpi (dpi=120, density=0.75)</w:t>
+      </w:r>
+    </w:p>
+    <w:p>
+      <w:pPr>
+        <w:pStyle w:val="a8"/>
+        <w:numPr>
+          <w:ilvl w:val="0"/>
+          <w:numId w:val="15"/>
+        </w:numPr>
+        <w:shd w:val="clear" w:color="auto" w:fill="F3F3F3"/>
+        <w:spacing w:before="0" w:beforeAutospacing="0" w:after="240" w:afterAutospacing="0" w:line="300" w:lineRule="atLeast"/>
+        <w:ind w:left="312"/>
+        <w:rPr>
+          <w:rFonts w:ascii="Arial" w:hAnsi="Arial" w:cs="Arial"/>
+          <w:color w:val="333333"/>
+          <w:sz w:val="21"/>
+          <w:szCs w:val="21"/>
+        </w:rPr>
+      </w:pPr>
+      <w:r>
+        <w:rPr>
+          <w:rFonts w:ascii="Arial" w:hAnsi="Arial" w:cs="Arial"/>
+          <w:color w:val="333333"/>
+          <w:sz w:val="21"/>
+          <w:szCs w:val="21"/>
+        </w:rPr>
+        <w:t>drawable-mdpi (dpi=160, density=1)</w:t>
+      </w:r>
+    </w:p>
+    <w:p>
+      <w:pPr>
+        <w:pStyle w:val="a8"/>
+        <w:numPr>
+          <w:ilvl w:val="0"/>
+          <w:numId w:val="15"/>
+        </w:numPr>
+        <w:shd w:val="clear" w:color="auto" w:fill="F3F3F3"/>
+        <w:spacing w:before="0" w:beforeAutospacing="0" w:after="240" w:afterAutospacing="0" w:line="300" w:lineRule="atLeast"/>
+        <w:ind w:left="312"/>
+        <w:rPr>
+          <w:rFonts w:ascii="Arial" w:hAnsi="Arial" w:cs="Arial"/>
+          <w:color w:val="333333"/>
+          <w:sz w:val="21"/>
+          <w:szCs w:val="21"/>
+        </w:rPr>
+      </w:pPr>
+      <w:r>
+        <w:rPr>
+          <w:rFonts w:ascii="Arial" w:hAnsi="Arial" w:cs="Arial"/>
+          <w:color w:val="333333"/>
+          <w:sz w:val="21"/>
+          <w:szCs w:val="21"/>
+        </w:rPr>
+        <w:t>drawable-hdpi (dpi=240, density=1.5)</w:t>
+      </w:r>
+    </w:p>
+    <w:p>
+      <w:pPr>
+        <w:pStyle w:val="a8"/>
+        <w:numPr>
+          <w:ilvl w:val="0"/>
+          <w:numId w:val="15"/>
+        </w:numPr>
+        <w:shd w:val="clear" w:color="auto" w:fill="F3F3F3"/>
+        <w:spacing w:before="0" w:beforeAutospacing="0" w:after="240" w:afterAutospacing="0" w:line="300" w:lineRule="atLeast"/>
+        <w:ind w:left="312"/>
+        <w:rPr>
+          <w:rFonts w:ascii="Arial" w:hAnsi="Arial" w:cs="Arial"/>
+          <w:color w:val="333333"/>
+          <w:sz w:val="21"/>
+          <w:szCs w:val="21"/>
+        </w:rPr>
+      </w:pPr>
+      <w:r>
+        <w:rPr>
+          <w:rFonts w:ascii="Arial" w:hAnsi="Arial" w:cs="Arial"/>
+          <w:color w:val="333333"/>
+          <w:sz w:val="21"/>
+          <w:szCs w:val="21"/>
+        </w:rPr>
+        <w:t>drawable-xhdpi (dpi=320, density=2)</w:t>
+      </w:r>
+    </w:p>
+    <w:p>
+      <w:pPr>
+        <w:pStyle w:val="a8"/>
+        <w:numPr>
+          <w:ilvl w:val="0"/>
+          <w:numId w:val="15"/>
+        </w:numPr>
+        <w:shd w:val="clear" w:color="auto" w:fill="F3F3F3"/>
+        <w:spacing w:before="0" w:beforeAutospacing="0" w:after="240" w:afterAutospacing="0" w:line="300" w:lineRule="atLeast"/>
+        <w:ind w:left="312"/>
+        <w:rPr>
+          <w:rFonts w:ascii="Arial" w:hAnsi="Arial" w:cs="Arial"/>
+          <w:color w:val="333333"/>
+          <w:sz w:val="21"/>
+          <w:szCs w:val="21"/>
+        </w:rPr>
+      </w:pPr>
+      <w:r>
+        <w:rPr>
+          <w:rFonts w:ascii="Arial" w:hAnsi="Arial" w:cs="Arial"/>
+          <w:color w:val="333333"/>
+          <w:sz w:val="21"/>
+          <w:szCs w:val="21"/>
+        </w:rPr>
+        <w:t>drawable-xxhdpi (dpi=480, density=3)</w:t>
+      </w:r>
+    </w:p>
+    <w:p>
+      <w:pPr>
         <w:spacing w:line="360" w:lineRule="auto"/>
         <w:jc w:val="left"/>
         <w:rPr>
@@ -19636,6 +19956,467 @@
     </w:p>
     <w:p>
       <w:pPr>
+        <w:pStyle w:val="a8"/>
+        <w:shd w:val="clear" w:color="auto" w:fill="F3F3F3"/>
+        <w:spacing w:before="0" w:beforeAutospacing="0" w:after="240" w:afterAutospacing="0" w:line="375" w:lineRule="atLeast"/>
+        <w:rPr>
+          <w:rFonts w:ascii="Arial" w:hAnsi="Arial" w:cs="Arial"/>
+          <w:color w:val="333333"/>
+          <w:sz w:val="21"/>
+          <w:szCs w:val="21"/>
+        </w:rPr>
+      </w:pPr>
+      <w:r>
+        <w:rPr>
+          <w:rFonts w:ascii="Arial" w:hAnsi="Arial" w:cs="Arial"/>
+          <w:color w:val="333333"/>
+          <w:sz w:val="21"/>
+          <w:szCs w:val="21"/>
+        </w:rPr>
+        <w:t>首先必须清楚一个自动渲染的概念，</w:t>
+      </w:r>
+      <w:r>
+        <w:rPr>
+          <w:rFonts w:ascii="Arial" w:hAnsi="Arial" w:cs="Arial"/>
+          <w:color w:val="333333"/>
+          <w:sz w:val="21"/>
+          <w:szCs w:val="21"/>
+        </w:rPr>
+        <w:t>Android SDK</w:t>
+      </w:r>
+      <w:r>
+        <w:rPr>
+          <w:rFonts w:ascii="Arial" w:hAnsi="Arial" w:cs="Arial"/>
+          <w:color w:val="333333"/>
+          <w:sz w:val="21"/>
+          <w:szCs w:val="21"/>
+        </w:rPr>
+        <w:t>会自动屏幕尺寸选择对应的资源文件进行渲染，如</w:t>
+      </w:r>
+      <w:r>
+        <w:rPr>
+          <w:rFonts w:ascii="Arial" w:hAnsi="Arial" w:cs="Arial"/>
+          <w:color w:val="333333"/>
+          <w:sz w:val="21"/>
+          <w:szCs w:val="21"/>
+        </w:rPr>
+        <w:t>SDK</w:t>
+      </w:r>
+      <w:r>
+        <w:rPr>
+          <w:rFonts w:ascii="Arial" w:hAnsi="Arial" w:cs="Arial"/>
+          <w:color w:val="333333"/>
+          <w:sz w:val="21"/>
+          <w:szCs w:val="21"/>
+        </w:rPr>
+        <w:t>检测到你手机</w:t>
+      </w:r>
+      <w:r>
+        <w:rPr>
+          <w:rFonts w:ascii="Arial" w:hAnsi="Arial" w:cs="Arial"/>
+          <w:color w:val="333333"/>
+          <w:sz w:val="21"/>
+          <w:szCs w:val="21"/>
+        </w:rPr>
+        <w:t>dpi</w:t>
+      </w:r>
+      <w:r>
+        <w:rPr>
+          <w:rFonts w:ascii="Arial" w:hAnsi="Arial" w:cs="Arial"/>
+          <w:color w:val="333333"/>
+          <w:sz w:val="21"/>
+          <w:szCs w:val="21"/>
+        </w:rPr>
+        <w:t>是</w:t>
+      </w:r>
+      <w:r>
+        <w:rPr>
+          <w:rFonts w:ascii="Arial" w:hAnsi="Arial" w:cs="Arial"/>
+          <w:color w:val="333333"/>
+          <w:sz w:val="21"/>
+          <w:szCs w:val="21"/>
+        </w:rPr>
+        <w:t>160</w:t>
+      </w:r>
+      <w:r>
+        <w:rPr>
+          <w:rFonts w:ascii="Arial" w:hAnsi="Arial" w:cs="Arial"/>
+          <w:color w:val="333333"/>
+          <w:sz w:val="21"/>
+          <w:szCs w:val="21"/>
+        </w:rPr>
+        <w:t>的话会优先到</w:t>
+      </w:r>
+      <w:r>
+        <w:rPr>
+          <w:rFonts w:ascii="Arial" w:hAnsi="Arial" w:cs="Arial"/>
+          <w:color w:val="333333"/>
+          <w:sz w:val="21"/>
+          <w:szCs w:val="21"/>
+        </w:rPr>
+        <w:t>drawable-mdpi</w:t>
+      </w:r>
+      <w:r>
+        <w:rPr>
+          <w:rFonts w:ascii="Arial" w:hAnsi="Arial" w:cs="Arial"/>
+          <w:color w:val="333333"/>
+          <w:sz w:val="21"/>
+          <w:szCs w:val="21"/>
+        </w:rPr>
+        <w:t>文件夹下找对应的图片资源，注意只是优先，假设你手机</w:t>
+      </w:r>
+      <w:r>
+        <w:rPr>
+          <w:rFonts w:ascii="Arial" w:hAnsi="Arial" w:cs="Arial"/>
+          <w:color w:val="333333"/>
+          <w:sz w:val="21"/>
+          <w:szCs w:val="21"/>
+        </w:rPr>
+        <w:t>dpi</w:t>
+      </w:r>
+      <w:r>
+        <w:rPr>
+          <w:rFonts w:ascii="Arial" w:hAnsi="Arial" w:cs="Arial"/>
+          <w:color w:val="333333"/>
+          <w:sz w:val="21"/>
+          <w:szCs w:val="21"/>
+        </w:rPr>
+        <w:t>是</w:t>
+      </w:r>
+      <w:r>
+        <w:rPr>
+          <w:rFonts w:ascii="Arial" w:hAnsi="Arial" w:cs="Arial"/>
+          <w:color w:val="333333"/>
+          <w:sz w:val="21"/>
+          <w:szCs w:val="21"/>
+        </w:rPr>
+        <w:t>160</w:t>
+      </w:r>
+      <w:r>
+        <w:rPr>
+          <w:rFonts w:ascii="Arial" w:hAnsi="Arial" w:cs="Arial"/>
+          <w:color w:val="333333"/>
+          <w:sz w:val="21"/>
+          <w:szCs w:val="21"/>
+        </w:rPr>
+        <w:t>，但是你只在</w:t>
+      </w:r>
+      <w:r>
+        <w:rPr>
+          <w:rFonts w:ascii="Arial" w:hAnsi="Arial" w:cs="Arial"/>
+          <w:color w:val="333333"/>
+          <w:sz w:val="21"/>
+          <w:szCs w:val="21"/>
+        </w:rPr>
+        <w:t>xhpdi</w:t>
+      </w:r>
+      <w:r>
+        <w:rPr>
+          <w:rFonts w:ascii="Arial" w:hAnsi="Arial" w:cs="Arial"/>
+          <w:color w:val="333333"/>
+          <w:sz w:val="21"/>
+          <w:szCs w:val="21"/>
+        </w:rPr>
+        <w:t>文件夹下有对应的图片资源文件，程序一样可以正常运行。所以理论上来说只需要提供一种规格的图片资源就</w:t>
+      </w:r>
+      <w:r>
+        <w:rPr>
+          <w:rFonts w:ascii="Arial" w:hAnsi="Arial" w:cs="Arial"/>
+          <w:color w:val="333333"/>
+          <w:sz w:val="21"/>
+          <w:szCs w:val="21"/>
+        </w:rPr>
+        <w:t>ok</w:t>
+      </w:r>
+      <w:r>
+        <w:rPr>
+          <w:rFonts w:ascii="Arial" w:hAnsi="Arial" w:cs="Arial"/>
+          <w:color w:val="333333"/>
+          <w:sz w:val="21"/>
+          <w:szCs w:val="21"/>
+        </w:rPr>
+        <w:t>了，如果只提供</w:t>
+      </w:r>
+      <w:r>
+        <w:rPr>
+          <w:rFonts w:ascii="Arial" w:hAnsi="Arial" w:cs="Arial"/>
+          <w:color w:val="333333"/>
+          <w:sz w:val="21"/>
+          <w:szCs w:val="21"/>
+        </w:rPr>
+        <w:t>ldpi</w:t>
+      </w:r>
+      <w:r>
+        <w:rPr>
+          <w:rFonts w:ascii="Arial" w:hAnsi="Arial" w:cs="Arial"/>
+          <w:color w:val="333333"/>
+          <w:sz w:val="21"/>
+          <w:szCs w:val="21"/>
+        </w:rPr>
+        <w:t>规格的图片，对于大分辨率的手机如果把图片放大就会不清晰，所以需要提供一套你需要支持的最大</w:t>
+      </w:r>
+      <w:r>
+        <w:rPr>
+          <w:rFonts w:ascii="Arial" w:hAnsi="Arial" w:cs="Arial"/>
+          <w:color w:val="333333"/>
+          <w:sz w:val="21"/>
+          <w:szCs w:val="21"/>
+        </w:rPr>
+        <w:t>dpi</w:t>
+      </w:r>
+      <w:r>
+        <w:rPr>
+          <w:rFonts w:ascii="Arial" w:hAnsi="Arial" w:cs="Arial"/>
+          <w:color w:val="333333"/>
+          <w:sz w:val="21"/>
+          <w:szCs w:val="21"/>
+        </w:rPr>
+        <w:t>的图片，这样即使用户的手机分辨率很小，这样图片缩小依然很清晰。</w:t>
+      </w:r>
+    </w:p>
+    <w:p>
+      <w:pPr>
+        <w:pStyle w:val="2"/>
+        <w:shd w:val="clear" w:color="auto" w:fill="F3F3F3"/>
+        <w:spacing w:before="150" w:after="96"/>
+        <w:rPr>
+          <w:rFonts w:ascii="Arial" w:hAnsi="Arial" w:cs="Arial"/>
+          <w:b w:val="0"/>
+          <w:bCs w:val="0"/>
+          <w:color w:val="333333"/>
+          <w:sz w:val="38"/>
+          <w:szCs w:val="38"/>
+        </w:rPr>
+      </w:pPr>
+      <w:bookmarkStart w:id="3" w:name="t2"/>
+      <w:bookmarkEnd w:id="3"/>
+      <w:r>
+        <w:rPr>
+          <w:rFonts w:ascii="Arial" w:hAnsi="Arial" w:cs="Arial"/>
+          <w:b w:val="0"/>
+          <w:bCs w:val="0"/>
+          <w:color w:val="333333"/>
+          <w:sz w:val="38"/>
+          <w:szCs w:val="38"/>
+        </w:rPr>
+        <w:t>xhdpi</w:t>
+      </w:r>
+      <w:r>
+        <w:rPr>
+          <w:rFonts w:ascii="Arial" w:hAnsi="Arial" w:cs="Arial"/>
+          <w:b w:val="0"/>
+          <w:bCs w:val="0"/>
+          <w:color w:val="333333"/>
+          <w:sz w:val="38"/>
+          <w:szCs w:val="38"/>
+        </w:rPr>
+        <w:t>成为首选</w:t>
+      </w:r>
+    </w:p>
+    <w:p>
+      <w:pPr>
+        <w:pStyle w:val="a8"/>
+        <w:shd w:val="clear" w:color="auto" w:fill="F3F3F3"/>
+        <w:spacing w:before="0" w:beforeAutospacing="0" w:after="240" w:afterAutospacing="0" w:line="375" w:lineRule="atLeast"/>
+        <w:rPr>
+          <w:rFonts w:ascii="Arial" w:hAnsi="Arial" w:cs="Arial"/>
+          <w:color w:val="333333"/>
+          <w:sz w:val="21"/>
+          <w:szCs w:val="21"/>
+        </w:rPr>
+      </w:pPr>
+      <w:r>
+        <w:rPr>
+          <w:rFonts w:ascii="Arial" w:hAnsi="Arial" w:cs="Arial"/>
+          <w:color w:val="333333"/>
+          <w:sz w:val="21"/>
+          <w:szCs w:val="21"/>
+        </w:rPr>
+        <w:t>上面说了只需要提供一套大的</w:t>
+      </w:r>
+      <w:r>
+        <w:rPr>
+          <w:rFonts w:ascii="Arial" w:hAnsi="Arial" w:cs="Arial"/>
+          <w:color w:val="333333"/>
+          <w:sz w:val="21"/>
+          <w:szCs w:val="21"/>
+        </w:rPr>
+        <w:t>dpi</w:t>
+      </w:r>
+      <w:r>
+        <w:rPr>
+          <w:rFonts w:ascii="Arial" w:hAnsi="Arial" w:cs="Arial"/>
+          <w:color w:val="333333"/>
+          <w:sz w:val="21"/>
+          <w:szCs w:val="21"/>
+        </w:rPr>
+        <w:t>的图片就</w:t>
+      </w:r>
+      <w:r>
+        <w:rPr>
+          <w:rFonts w:ascii="Arial" w:hAnsi="Arial" w:cs="Arial"/>
+          <w:color w:val="333333"/>
+          <w:sz w:val="21"/>
+          <w:szCs w:val="21"/>
+        </w:rPr>
+        <w:t>ok</w:t>
+      </w:r>
+      <w:r>
+        <w:rPr>
+          <w:rFonts w:ascii="Arial" w:hAnsi="Arial" w:cs="Arial"/>
+          <w:color w:val="333333"/>
+          <w:sz w:val="21"/>
+          <w:szCs w:val="21"/>
+        </w:rPr>
+        <w:t>了，现在市面手机分辨率最大可达到</w:t>
+      </w:r>
+      <w:r>
+        <w:rPr>
+          <w:rFonts w:ascii="Arial" w:hAnsi="Arial" w:cs="Arial"/>
+          <w:color w:val="333333"/>
+          <w:sz w:val="21"/>
+          <w:szCs w:val="21"/>
+        </w:rPr>
+        <w:t>1080X1920</w:t>
+      </w:r>
+      <w:r>
+        <w:rPr>
+          <w:rFonts w:ascii="Arial" w:hAnsi="Arial" w:cs="Arial"/>
+          <w:color w:val="333333"/>
+          <w:sz w:val="21"/>
+          <w:szCs w:val="21"/>
+        </w:rPr>
+        <w:t>的分辨率，如</w:t>
+      </w:r>
+      <w:r>
+        <w:rPr>
+          <w:rFonts w:ascii="Arial" w:hAnsi="Arial" w:cs="Arial"/>
+          <w:color w:val="333333"/>
+          <w:sz w:val="21"/>
+          <w:szCs w:val="21"/>
+        </w:rPr>
+        <w:t>Nexus5</w:t>
+      </w:r>
+      <w:r>
+        <w:rPr>
+          <w:rFonts w:ascii="Arial" w:hAnsi="Arial" w:cs="Arial"/>
+          <w:color w:val="333333"/>
+          <w:sz w:val="21"/>
+          <w:szCs w:val="21"/>
+        </w:rPr>
+        <w:t>，</w:t>
+      </w:r>
+      <w:r>
+        <w:rPr>
+          <w:rFonts w:ascii="Arial" w:hAnsi="Arial" w:cs="Arial"/>
+          <w:color w:val="333333"/>
+          <w:sz w:val="21"/>
+          <w:szCs w:val="21"/>
+        </w:rPr>
+        <w:t>dpi</w:t>
+      </w:r>
+      <w:r>
+        <w:rPr>
+          <w:rFonts w:ascii="Arial" w:hAnsi="Arial" w:cs="Arial"/>
+          <w:color w:val="333333"/>
+          <w:sz w:val="21"/>
+          <w:szCs w:val="21"/>
+        </w:rPr>
+        <w:t>属于</w:t>
+      </w:r>
+      <w:r>
+        <w:rPr>
+          <w:rFonts w:ascii="Arial" w:hAnsi="Arial" w:cs="Arial"/>
+          <w:color w:val="333333"/>
+          <w:sz w:val="21"/>
+          <w:szCs w:val="21"/>
+        </w:rPr>
+        <w:t>xxhdpi</w:t>
+      </w:r>
+      <w:r>
+        <w:rPr>
+          <w:rFonts w:ascii="Arial" w:hAnsi="Arial" w:cs="Arial"/>
+          <w:color w:val="333333"/>
+          <w:sz w:val="21"/>
+          <w:szCs w:val="21"/>
+        </w:rPr>
+        <w:t>，但是毕竟还没普及，目前市面上最普遍的高端机的分辨率还多集中在</w:t>
+      </w:r>
+      <w:r>
+        <w:rPr>
+          <w:rFonts w:ascii="Arial" w:hAnsi="Arial" w:cs="Arial"/>
+          <w:color w:val="333333"/>
+          <w:sz w:val="21"/>
+          <w:szCs w:val="21"/>
+        </w:rPr>
+        <w:t>720X1080</w:t>
+      </w:r>
+      <w:r>
+        <w:rPr>
+          <w:rFonts w:ascii="Arial" w:hAnsi="Arial" w:cs="Arial"/>
+          <w:color w:val="333333"/>
+          <w:sz w:val="21"/>
+          <w:szCs w:val="21"/>
+        </w:rPr>
+        <w:t>范围，也就是多集中在</w:t>
+      </w:r>
+      <w:r>
+        <w:rPr>
+          <w:rFonts w:ascii="Arial" w:hAnsi="Arial" w:cs="Arial"/>
+          <w:color w:val="333333"/>
+          <w:sz w:val="21"/>
+          <w:szCs w:val="21"/>
+        </w:rPr>
+        <w:t>xhdpi</w:t>
+      </w:r>
+      <w:r>
+        <w:rPr>
+          <w:rFonts w:ascii="Arial" w:hAnsi="Arial" w:cs="Arial"/>
+          <w:color w:val="333333"/>
+          <w:sz w:val="21"/>
+          <w:szCs w:val="21"/>
+        </w:rPr>
+        <w:t>，所以目前来看</w:t>
+      </w:r>
+      <w:r>
+        <w:rPr>
+          <w:rFonts w:ascii="Arial" w:hAnsi="Arial" w:cs="Arial"/>
+          <w:color w:val="333333"/>
+          <w:sz w:val="21"/>
+          <w:szCs w:val="21"/>
+        </w:rPr>
+        <w:t>xhpdi</w:t>
+      </w:r>
+      <w:r>
+        <w:rPr>
+          <w:rFonts w:ascii="Arial" w:hAnsi="Arial" w:cs="Arial"/>
+          <w:color w:val="333333"/>
+          <w:sz w:val="21"/>
+          <w:szCs w:val="21"/>
+        </w:rPr>
+        <w:t>规则的图片成为了首选。当然随着技术规格的提高以后发展，以后可能市场上</w:t>
+      </w:r>
+      <w:r>
+        <w:rPr>
+          <w:rFonts w:ascii="Arial" w:hAnsi="Arial" w:cs="Arial"/>
+          <w:color w:val="333333"/>
+          <w:sz w:val="21"/>
+          <w:szCs w:val="21"/>
+        </w:rPr>
+        <w:t>xxdpi</w:t>
+      </w:r>
+      <w:r>
+        <w:rPr>
+          <w:rFonts w:ascii="Arial" w:hAnsi="Arial" w:cs="Arial"/>
+          <w:color w:val="333333"/>
+          <w:sz w:val="21"/>
+          <w:szCs w:val="21"/>
+        </w:rPr>
+        <w:t>的手机会越来越普遍，但这是后话。</w:t>
+      </w:r>
+    </w:p>
+    <w:p>
+      <w:pPr>
         <w:spacing w:line="360" w:lineRule="auto"/>
         <w:jc w:val="left"/>
         <w:rPr>
@@ -19644,6 +20425,15 @@
           <w:szCs w:val="24"/>
         </w:rPr>
       </w:pPr>
+      <w:r>
+        <w:rPr>
+          <w:rFonts w:hint="eastAsia"/>
+          <w:b/>
+          <w:sz w:val="24"/>
+          <w:szCs w:val="24"/>
+        </w:rPr>
+        <w:t>限定符，最小限定符</w:t>
+      </w:r>
     </w:p>
     <w:p>
       <w:pPr>
@@ -19669,25 +20459,463 @@
     </w:p>
     <w:p>
       <w:pPr>
-        <w:spacing w:line="360" w:lineRule="auto"/>
-        <w:jc w:val="left"/>
-        <w:rPr>
-          <w:b/>
-          <w:sz w:val="24"/>
-          <w:szCs w:val="24"/>
-        </w:rPr>
-      </w:pPr>
-    </w:p>
-    <w:p>
-      <w:pPr>
-        <w:spacing w:line="360" w:lineRule="auto"/>
-        <w:jc w:val="left"/>
-        <w:rPr>
-          <w:b/>
-          <w:sz w:val="24"/>
-          <w:szCs w:val="24"/>
-        </w:rPr>
-      </w:pPr>
+        <w:pStyle w:val="1"/>
+      </w:pPr>
+      <w:r>
+        <w:rPr>
+          <w:rFonts w:hint="eastAsia"/>
+        </w:rPr>
+        <w:lastRenderedPageBreak/>
+        <w:t>Android studio</w:t>
+      </w:r>
+      <w:r>
+        <w:rPr>
+          <w:rFonts w:hint="eastAsia"/>
+        </w:rPr>
+        <w:t>导入</w:t>
+      </w:r>
+      <w:r>
+        <w:rPr>
+          <w:rFonts w:hint="eastAsia"/>
+        </w:rPr>
+        <w:t>gradle</w:t>
+      </w:r>
+      <w:r>
+        <w:rPr>
+          <w:rFonts w:hint="eastAsia"/>
+        </w:rPr>
+        <w:t>下载不了的</w:t>
+      </w:r>
+      <w:r>
+        <w:rPr>
+          <w:rFonts w:hint="eastAsia"/>
+        </w:rPr>
+        <w:t>library</w:t>
+      </w:r>
+    </w:p>
+    <w:p>
+      <w:pPr>
+        <w:pStyle w:val="a8"/>
+        <w:shd w:val="clear" w:color="auto" w:fill="FFFFFF"/>
+        <w:spacing w:before="120" w:beforeAutospacing="0" w:after="120" w:afterAutospacing="0" w:line="338" w:lineRule="atLeast"/>
+        <w:ind w:firstLine="412"/>
+        <w:rPr>
+          <w:rFonts w:ascii="微软雅黑" w:eastAsia="微软雅黑" w:hAnsi="微软雅黑"/>
+          <w:color w:val="333333"/>
+          <w:spacing w:val="8"/>
+          <w:sz w:val="19"/>
+          <w:szCs w:val="19"/>
+        </w:rPr>
+      </w:pPr>
+      <w:r>
+        <w:rPr>
+          <w:rFonts w:ascii="微软雅黑" w:eastAsia="微软雅黑" w:hAnsi="微软雅黑" w:hint="eastAsia"/>
+          <w:color w:val="333333"/>
+          <w:spacing w:val="8"/>
+          <w:sz w:val="19"/>
+          <w:szCs w:val="19"/>
+        </w:rPr>
+        <w:t>Follow these steps:</w:t>
+      </w:r>
+    </w:p>
+    <w:p>
+      <w:pPr>
+        <w:pStyle w:val="a8"/>
+        <w:numPr>
+          <w:ilvl w:val="0"/>
+          <w:numId w:val="16"/>
+        </w:numPr>
+        <w:shd w:val="clear" w:color="auto" w:fill="FFFFFF"/>
+        <w:spacing w:before="120" w:beforeAutospacing="0" w:after="120" w:afterAutospacing="0" w:line="338" w:lineRule="atLeast"/>
+        <w:ind w:left="300"/>
+        <w:rPr>
+          <w:rFonts w:ascii="微软雅黑" w:eastAsia="微软雅黑" w:hAnsi="微软雅黑" w:hint="eastAsia"/>
+          <w:color w:val="333333"/>
+          <w:spacing w:val="8"/>
+          <w:sz w:val="19"/>
+          <w:szCs w:val="19"/>
+        </w:rPr>
+      </w:pPr>
+      <w:r>
+        <w:rPr>
+          <w:rFonts w:ascii="微软雅黑" w:eastAsia="微软雅黑" w:hAnsi="微软雅黑" w:hint="eastAsia"/>
+          <w:color w:val="333333"/>
+          <w:spacing w:val="8"/>
+          <w:sz w:val="19"/>
+          <w:szCs w:val="19"/>
+        </w:rPr>
+        <w:t>1 Download source code from GitHub.</w:t>
+      </w:r>
+    </w:p>
+    <w:p>
+      <w:pPr>
+        <w:pStyle w:val="a8"/>
+        <w:numPr>
+          <w:ilvl w:val="0"/>
+          <w:numId w:val="16"/>
+        </w:numPr>
+        <w:shd w:val="clear" w:color="auto" w:fill="FFFFFF"/>
+        <w:spacing w:before="120" w:beforeAutospacing="0" w:after="120" w:afterAutospacing="0" w:line="338" w:lineRule="atLeast"/>
+        <w:ind w:left="300"/>
+        <w:rPr>
+          <w:rFonts w:ascii="微软雅黑" w:eastAsia="微软雅黑" w:hAnsi="微软雅黑" w:hint="eastAsia"/>
+          <w:color w:val="333333"/>
+          <w:spacing w:val="8"/>
+          <w:sz w:val="19"/>
+          <w:szCs w:val="19"/>
+        </w:rPr>
+      </w:pPr>
+      <w:r>
+        <w:rPr>
+          <w:rFonts w:ascii="微软雅黑" w:eastAsia="微软雅黑" w:hAnsi="微软雅黑" w:hint="eastAsia"/>
+          <w:color w:val="333333"/>
+          <w:spacing w:val="8"/>
+          <w:sz w:val="19"/>
+          <w:szCs w:val="19"/>
+        </w:rPr>
+        <w:t>2 In your Android Studio Project: File -&gt; Project Structure -&gt; add (+ symbol) -&gt; Import Existing Project. Import just the folder called ”library”, not the entire project (leave the import options as Android Studio suggests).</w:t>
+      </w:r>
+    </w:p>
+    <w:p>
+      <w:pPr>
+        <w:pStyle w:val="a8"/>
+        <w:numPr>
+          <w:ilvl w:val="0"/>
+          <w:numId w:val="16"/>
+        </w:numPr>
+        <w:shd w:val="clear" w:color="auto" w:fill="FFFFFF"/>
+        <w:spacing w:before="0" w:beforeAutospacing="0" w:after="0" w:afterAutospacing="0" w:line="338" w:lineRule="atLeast"/>
+        <w:ind w:left="300"/>
+        <w:rPr>
+          <w:rFonts w:ascii="微软雅黑" w:eastAsia="微软雅黑" w:hAnsi="微软雅黑" w:hint="eastAsia"/>
+          <w:color w:val="333333"/>
+          <w:spacing w:val="8"/>
+          <w:sz w:val="19"/>
+          <w:szCs w:val="19"/>
+        </w:rPr>
+      </w:pPr>
+      <w:r>
+        <w:rPr>
+          <w:rFonts w:ascii="微软雅黑" w:eastAsia="微软雅黑" w:hAnsi="微软雅黑" w:hint="eastAsia"/>
+          <w:color w:val="333333"/>
+          <w:spacing w:val="8"/>
+          <w:sz w:val="19"/>
+          <w:szCs w:val="19"/>
+        </w:rPr>
+        <w:t>3 If the “compileSdkVersion” specified in your build.gradle doesn’t match with the one specified in the Android-ViewPagerIndicator project, change the second one. The same apply with any other property, such as “minSdkVersion” or even the current support library.</w:t>
+      </w:r>
+      <w:r>
+        <w:rPr>
+          <w:rStyle w:val="HTML0"/>
+          <w:rFonts w:ascii="Consolas" w:hAnsi="Consolas" w:cs="Consolas"/>
+          <w:color w:val="40AA53"/>
+          <w:spacing w:val="8"/>
+          <w:bdr w:val="single" w:sz="6" w:space="1" w:color="EEEEEE" w:frame="1"/>
+          <w:shd w:val="clear" w:color="auto" w:fill="FCFCFC"/>
+        </w:rPr>
+        <w:t>直接将</w:t>
+      </w:r>
+      <w:r>
+        <w:rPr>
+          <w:rStyle w:val="HTML0"/>
+          <w:rFonts w:ascii="Consolas" w:hAnsi="Consolas" w:cs="Consolas"/>
+          <w:color w:val="40AA53"/>
+          <w:spacing w:val="8"/>
+          <w:bdr w:val="single" w:sz="6" w:space="1" w:color="EEEEEE" w:frame="1"/>
+          <w:shd w:val="clear" w:color="auto" w:fill="FCFCFC"/>
+        </w:rPr>
+        <w:t>App's build.gradle</w:t>
+      </w:r>
+      <w:r>
+        <w:rPr>
+          <w:rStyle w:val="HTML0"/>
+          <w:rFonts w:ascii="Consolas" w:hAnsi="Consolas" w:cs="Consolas"/>
+          <w:color w:val="40AA53"/>
+          <w:spacing w:val="8"/>
+          <w:bdr w:val="single" w:sz="6" w:space="1" w:color="EEEEEE" w:frame="1"/>
+          <w:shd w:val="clear" w:color="auto" w:fill="FCFCFC"/>
+        </w:rPr>
+        <w:t>里面的</w:t>
+      </w:r>
+      <w:r>
+        <w:rPr>
+          <w:rStyle w:val="HTML0"/>
+          <w:rFonts w:ascii="Consolas" w:hAnsi="Consolas" w:cs="Consolas"/>
+          <w:color w:val="40AA53"/>
+          <w:spacing w:val="8"/>
+          <w:bdr w:val="single" w:sz="6" w:space="1" w:color="EEEEEE" w:frame="1"/>
+          <w:shd w:val="clear" w:color="auto" w:fill="FCFCFC"/>
+        </w:rPr>
+        <w:t>android{}</w:t>
+      </w:r>
+      <w:r>
+        <w:rPr>
+          <w:rStyle w:val="HTML0"/>
+          <w:rFonts w:ascii="Consolas" w:hAnsi="Consolas" w:cs="Consolas"/>
+          <w:color w:val="40AA53"/>
+          <w:spacing w:val="8"/>
+          <w:bdr w:val="single" w:sz="6" w:space="1" w:color="EEEEEE" w:frame="1"/>
+          <w:shd w:val="clear" w:color="auto" w:fill="FCFCFC"/>
+        </w:rPr>
+        <w:t>内容复制到新导入的模块的</w:t>
+      </w:r>
+      <w:r>
+        <w:rPr>
+          <w:rStyle w:val="HTML0"/>
+          <w:rFonts w:ascii="Consolas" w:hAnsi="Consolas" w:cs="Consolas"/>
+          <w:color w:val="40AA53"/>
+          <w:spacing w:val="8"/>
+          <w:bdr w:val="single" w:sz="6" w:space="1" w:color="EEEEEE" w:frame="1"/>
+          <w:shd w:val="clear" w:color="auto" w:fill="FCFCFC"/>
+        </w:rPr>
+        <w:t>build.gradle</w:t>
+      </w:r>
+      <w:r>
+        <w:rPr>
+          <w:rStyle w:val="HTML0"/>
+          <w:rFonts w:ascii="Consolas" w:hAnsi="Consolas" w:cs="Consolas"/>
+          <w:color w:val="40AA53"/>
+          <w:spacing w:val="8"/>
+          <w:bdr w:val="single" w:sz="6" w:space="1" w:color="EEEEEE" w:frame="1"/>
+          <w:shd w:val="clear" w:color="auto" w:fill="FCFCFC"/>
+        </w:rPr>
+        <w:t>中</w:t>
+      </w:r>
+    </w:p>
+    <w:p>
+      <w:pPr>
+        <w:pStyle w:val="a8"/>
+        <w:numPr>
+          <w:ilvl w:val="0"/>
+          <w:numId w:val="16"/>
+        </w:numPr>
+        <w:shd w:val="clear" w:color="auto" w:fill="FFFFFF"/>
+        <w:spacing w:before="120" w:beforeAutospacing="0" w:after="120" w:afterAutospacing="0" w:line="338" w:lineRule="atLeast"/>
+        <w:ind w:left="300"/>
+        <w:rPr>
+          <w:rFonts w:ascii="微软雅黑" w:eastAsia="微软雅黑" w:hAnsi="微软雅黑" w:hint="eastAsia"/>
+          <w:color w:val="333333"/>
+          <w:spacing w:val="8"/>
+          <w:sz w:val="19"/>
+          <w:szCs w:val="19"/>
+        </w:rPr>
+      </w:pPr>
+      <w:r>
+        <w:rPr>
+          <w:rFonts w:ascii="微软雅黑" w:eastAsia="微软雅黑" w:hAnsi="微软雅黑" w:hint="eastAsia"/>
+          <w:color w:val="333333"/>
+          <w:spacing w:val="8"/>
+          <w:sz w:val="19"/>
+          <w:szCs w:val="19"/>
+        </w:rPr>
+        <w:t>4 Add Android-ViewPagerIndicator project as a dependency to your build.gradle module:</w:t>
+      </w:r>
+    </w:p>
+    <w:p>
+      <w:pPr>
+        <w:pStyle w:val="HTML"/>
+        <w:numPr>
+          <w:ilvl w:val="0"/>
+          <w:numId w:val="16"/>
+        </w:numPr>
+        <w:pBdr>
+          <w:top w:val="single" w:sz="6" w:space="4" w:color="DDDDDD"/>
+          <w:left w:val="single" w:sz="6" w:space="4" w:color="DDDDDD"/>
+          <w:bottom w:val="single" w:sz="6" w:space="4" w:color="DDDDDD"/>
+          <w:right w:val="single" w:sz="6" w:space="4" w:color="DDDDDD"/>
+        </w:pBdr>
+        <w:shd w:val="clear" w:color="auto" w:fill="F6F6F6"/>
+        <w:tabs>
+          <w:tab w:val="clear" w:pos="720"/>
+        </w:tabs>
+        <w:wordWrap w:val="0"/>
+        <w:spacing w:line="270" w:lineRule="atLeast"/>
+        <w:ind w:left="630" w:right="30"/>
+        <w:rPr>
+          <w:rStyle w:val="HTML0"/>
+          <w:rFonts w:ascii="Consolas" w:hAnsi="Consolas" w:cs="Consolas"/>
+          <w:color w:val="40AA53"/>
+          <w:bdr w:val="single" w:sz="6" w:space="1" w:color="EEEEEE" w:frame="1"/>
+          <w:shd w:val="clear" w:color="auto" w:fill="FCFCFC"/>
+        </w:rPr>
+      </w:pPr>
+      <w:r>
+        <w:rPr>
+          <w:rStyle w:val="hljs-keyword"/>
+          <w:rFonts w:ascii="Consolas" w:hAnsi="Consolas" w:cs="Consolas"/>
+          <w:color w:val="E28964"/>
+          <w:bdr w:val="single" w:sz="6" w:space="1" w:color="EEEEEE" w:frame="1"/>
+          <w:shd w:val="clear" w:color="auto" w:fill="FCFCFC"/>
+        </w:rPr>
+        <w:t>dependencies</w:t>
+      </w:r>
+      <w:r>
+        <w:rPr>
+          <w:rStyle w:val="HTML0"/>
+          <w:rFonts w:ascii="Consolas" w:hAnsi="Consolas" w:cs="Consolas"/>
+          <w:color w:val="40AA53"/>
+          <w:bdr w:val="single" w:sz="6" w:space="1" w:color="EEEEEE" w:frame="1"/>
+          <w:shd w:val="clear" w:color="auto" w:fill="FCFCFC"/>
+        </w:rPr>
+        <w:t xml:space="preserve"> {</w:t>
+      </w:r>
+    </w:p>
+    <w:p>
+      <w:pPr>
+        <w:pStyle w:val="HTML"/>
+        <w:numPr>
+          <w:ilvl w:val="0"/>
+          <w:numId w:val="16"/>
+        </w:numPr>
+        <w:pBdr>
+          <w:top w:val="single" w:sz="6" w:space="4" w:color="DDDDDD"/>
+          <w:left w:val="single" w:sz="6" w:space="4" w:color="DDDDDD"/>
+          <w:bottom w:val="single" w:sz="6" w:space="4" w:color="DDDDDD"/>
+          <w:right w:val="single" w:sz="6" w:space="4" w:color="DDDDDD"/>
+        </w:pBdr>
+        <w:shd w:val="clear" w:color="auto" w:fill="F6F6F6"/>
+        <w:tabs>
+          <w:tab w:val="clear" w:pos="720"/>
+        </w:tabs>
+        <w:wordWrap w:val="0"/>
+        <w:spacing w:line="270" w:lineRule="atLeast"/>
+        <w:ind w:left="630" w:right="30"/>
+        <w:rPr>
+          <w:rStyle w:val="HTML0"/>
+          <w:rFonts w:ascii="Consolas" w:hAnsi="Consolas" w:cs="Consolas"/>
+          <w:color w:val="40AA53"/>
+          <w:bdr w:val="single" w:sz="6" w:space="1" w:color="EEEEEE" w:frame="1"/>
+          <w:shd w:val="clear" w:color="auto" w:fill="FCFCFC"/>
+        </w:rPr>
+      </w:pPr>
+      <w:r>
+        <w:rPr>
+          <w:rStyle w:val="hljs-keyword"/>
+          <w:rFonts w:ascii="Consolas" w:hAnsi="Consolas" w:cs="Consolas"/>
+          <w:color w:val="E28964"/>
+          <w:bdr w:val="single" w:sz="6" w:space="1" w:color="EEEEEE" w:frame="1"/>
+          <w:shd w:val="clear" w:color="auto" w:fill="FCFCFC"/>
+        </w:rPr>
+        <w:t>compile</w:t>
+      </w:r>
+      <w:r>
+        <w:rPr>
+          <w:rStyle w:val="HTML0"/>
+          <w:rFonts w:ascii="Consolas" w:hAnsi="Consolas" w:cs="Consolas"/>
+          <w:color w:val="40AA53"/>
+          <w:bdr w:val="single" w:sz="6" w:space="1" w:color="EEEEEE" w:frame="1"/>
+          <w:shd w:val="clear" w:color="auto" w:fill="FCFCFC"/>
+        </w:rPr>
+        <w:t xml:space="preserve"> </w:t>
+      </w:r>
+      <w:r>
+        <w:rPr>
+          <w:rStyle w:val="hljs-keyword"/>
+          <w:rFonts w:ascii="Consolas" w:hAnsi="Consolas" w:cs="Consolas"/>
+          <w:color w:val="E28964"/>
+          <w:bdr w:val="single" w:sz="6" w:space="1" w:color="EEEEEE" w:frame="1"/>
+          <w:shd w:val="clear" w:color="auto" w:fill="FCFCFC"/>
+        </w:rPr>
+        <w:t>project</w:t>
+      </w:r>
+      <w:r>
+        <w:rPr>
+          <w:rStyle w:val="HTML0"/>
+          <w:rFonts w:ascii="Consolas" w:hAnsi="Consolas" w:cs="Consolas"/>
+          <w:color w:val="40AA53"/>
+          <w:bdr w:val="single" w:sz="6" w:space="1" w:color="EEEEEE" w:frame="1"/>
+          <w:shd w:val="clear" w:color="auto" w:fill="FCFCFC"/>
+        </w:rPr>
+        <w:t>(</w:t>
+      </w:r>
+      <w:r>
+        <w:rPr>
+          <w:rStyle w:val="hljs-string"/>
+          <w:rFonts w:ascii="Consolas" w:hAnsi="Consolas" w:cs="Consolas"/>
+          <w:color w:val="65B042"/>
+          <w:bdr w:val="single" w:sz="6" w:space="1" w:color="EEEEEE" w:frame="1"/>
+          <w:shd w:val="clear" w:color="auto" w:fill="FCFCFC"/>
+        </w:rPr>
+        <w:t>':library'</w:t>
+      </w:r>
+      <w:r>
+        <w:rPr>
+          <w:rStyle w:val="HTML0"/>
+          <w:rFonts w:ascii="Consolas" w:hAnsi="Consolas" w:cs="Consolas"/>
+          <w:color w:val="40AA53"/>
+          <w:bdr w:val="single" w:sz="6" w:space="1" w:color="EEEEEE" w:frame="1"/>
+          <w:shd w:val="clear" w:color="auto" w:fill="FCFCFC"/>
+        </w:rPr>
+        <w:t>)</w:t>
+      </w:r>
+    </w:p>
+    <w:p>
+      <w:pPr>
+        <w:pStyle w:val="HTML"/>
+        <w:numPr>
+          <w:ilvl w:val="0"/>
+          <w:numId w:val="16"/>
+        </w:numPr>
+        <w:pBdr>
+          <w:top w:val="single" w:sz="6" w:space="4" w:color="DDDDDD"/>
+          <w:left w:val="single" w:sz="6" w:space="4" w:color="DDDDDD"/>
+          <w:bottom w:val="single" w:sz="6" w:space="4" w:color="DDDDDD"/>
+          <w:right w:val="single" w:sz="6" w:space="4" w:color="DDDDDD"/>
+        </w:pBdr>
+        <w:shd w:val="clear" w:color="auto" w:fill="F6F6F6"/>
+        <w:tabs>
+          <w:tab w:val="clear" w:pos="720"/>
+        </w:tabs>
+        <w:wordWrap w:val="0"/>
+        <w:spacing w:line="270" w:lineRule="atLeast"/>
+        <w:ind w:left="630" w:right="30"/>
+        <w:rPr>
+          <w:rStyle w:val="HTML0"/>
+          <w:rFonts w:ascii="Consolas" w:hAnsi="Consolas" w:cs="Consolas"/>
+          <w:color w:val="40AA53"/>
+          <w:bdr w:val="single" w:sz="6" w:space="1" w:color="EEEEEE" w:frame="1"/>
+          <w:shd w:val="clear" w:color="auto" w:fill="FCFCFC"/>
+        </w:rPr>
+      </w:pPr>
+      <w:r>
+        <w:rPr>
+          <w:rStyle w:val="HTML0"/>
+          <w:rFonts w:ascii="Consolas" w:hAnsi="Consolas" w:cs="Consolas"/>
+          <w:color w:val="40AA53"/>
+          <w:bdr w:val="single" w:sz="6" w:space="1" w:color="EEEEEE" w:frame="1"/>
+          <w:shd w:val="clear" w:color="auto" w:fill="FCFCFC"/>
+        </w:rPr>
+        <w:t>}</w:t>
+      </w:r>
+    </w:p>
+    <w:p>
+      <w:pPr>
+        <w:pStyle w:val="a8"/>
+        <w:numPr>
+          <w:ilvl w:val="0"/>
+          <w:numId w:val="16"/>
+        </w:numPr>
+        <w:shd w:val="clear" w:color="auto" w:fill="FFFFFF"/>
+        <w:spacing w:before="120" w:beforeAutospacing="0" w:after="120" w:afterAutospacing="0" w:line="338" w:lineRule="atLeast"/>
+        <w:ind w:left="300" w:firstLine="412"/>
+        <w:rPr>
+          <w:rFonts w:ascii="微软雅黑" w:eastAsia="微软雅黑" w:hAnsi="微软雅黑" w:hint="eastAsia"/>
+          <w:color w:val="333333"/>
+          <w:spacing w:val="8"/>
+          <w:sz w:val="19"/>
+          <w:szCs w:val="19"/>
+        </w:rPr>
+      </w:pPr>
+      <w:r>
+        <w:rPr>
+          <w:rFonts w:ascii="微软雅黑" w:eastAsia="微软雅黑" w:hAnsi="微软雅黑" w:hint="eastAsia"/>
+          <w:color w:val="333333"/>
+          <w:spacing w:val="8"/>
+          <w:sz w:val="19"/>
+          <w:szCs w:val="19"/>
+        </w:rPr>
+        <w:t>5 Sync project with gradle files.</w:t>
+      </w:r>
     </w:p>
     <w:p>
       <w:pPr>
@@ -20291,6 +21519,155 @@
     </w:lvl>
   </w:abstractNum>
   <w:abstractNum w:abstractNumId="4">
+    <w:nsid w:val="1C6A3F57"/>
+    <w:multiLevelType w:val="multilevel"/>
+    <w:tmpl w:val="3FFE88B8"/>
+    <w:lvl w:ilvl="0">
+      <w:start w:val="1"/>
+      <w:numFmt w:val="bullet"/>
+      <w:lvlText w:val=""/>
+      <w:lvlJc w:val="left"/>
+      <w:pPr>
+        <w:tabs>
+          <w:tab w:val="num" w:pos="720"/>
+        </w:tabs>
+        <w:ind w:left="720" w:hanging="360"/>
+      </w:pPr>
+      <w:rPr>
+        <w:rFonts w:ascii="Symbol" w:hAnsi="Symbol" w:hint="default"/>
+        <w:sz w:val="20"/>
+      </w:rPr>
+    </w:lvl>
+    <w:lvl w:ilvl="1" w:tentative="1">
+      <w:start w:val="1"/>
+      <w:numFmt w:val="bullet"/>
+      <w:lvlText w:val=""/>
+      <w:lvlJc w:val="left"/>
+      <w:pPr>
+        <w:tabs>
+          <w:tab w:val="num" w:pos="1440"/>
+        </w:tabs>
+        <w:ind w:left="1440" w:hanging="360"/>
+      </w:pPr>
+      <w:rPr>
+        <w:rFonts w:ascii="Symbol" w:hAnsi="Symbol" w:hint="default"/>
+        <w:sz w:val="20"/>
+      </w:rPr>
+    </w:lvl>
+    <w:lvl w:ilvl="2" w:tentative="1">
+      <w:start w:val="1"/>
+      <w:numFmt w:val="bullet"/>
+      <w:lvlText w:val=""/>
+      <w:lvlJc w:val="left"/>
+      <w:pPr>
+        <w:tabs>
+          <w:tab w:val="num" w:pos="2160"/>
+        </w:tabs>
+        <w:ind w:left="2160" w:hanging="360"/>
+      </w:pPr>
+      <w:rPr>
+        <w:rFonts w:ascii="Symbol" w:hAnsi="Symbol" w:hint="default"/>
+        <w:sz w:val="20"/>
+      </w:rPr>
+    </w:lvl>
+    <w:lvl w:ilvl="3" w:tentative="1">
+      <w:start w:val="1"/>
+      <w:numFmt w:val="bullet"/>
+      <w:lvlText w:val=""/>
+      <w:lvlJc w:val="left"/>
+      <w:pPr>
+        <w:tabs>
+          <w:tab w:val="num" w:pos="2880"/>
+        </w:tabs>
+        <w:ind w:left="2880" w:hanging="360"/>
+      </w:pPr>
+      <w:rPr>
+        <w:rFonts w:ascii="Symbol" w:hAnsi="Symbol" w:hint="default"/>
+        <w:sz w:val="20"/>
+      </w:rPr>
+    </w:lvl>
+    <w:lvl w:ilvl="4" w:tentative="1">
+      <w:start w:val="1"/>
+      <w:numFmt w:val="bullet"/>
+      <w:lvlText w:val=""/>
+      <w:lvlJc w:val="left"/>
+      <w:pPr>
+        <w:tabs>
+          <w:tab w:val="num" w:pos="3600"/>
+        </w:tabs>
+        <w:ind w:left="3600" w:hanging="360"/>
+      </w:pPr>
+      <w:rPr>
+        <w:rFonts w:ascii="Symbol" w:hAnsi="Symbol" w:hint="default"/>
+        <w:sz w:val="20"/>
+      </w:rPr>
+    </w:lvl>
+    <w:lvl w:ilvl="5" w:tentative="1">
+      <w:start w:val="1"/>
+      <w:numFmt w:val="bullet"/>
+      <w:lvlText w:val=""/>
+      <w:lvlJc w:val="left"/>
+      <w:pPr>
+        <w:tabs>
+          <w:tab w:val="num" w:pos="4320"/>
+        </w:tabs>
+        <w:ind w:left="4320" w:hanging="360"/>
+      </w:pPr>
+      <w:rPr>
+        <w:rFonts w:ascii="Symbol" w:hAnsi="Symbol" w:hint="default"/>
+        <w:sz w:val="20"/>
+      </w:rPr>
+    </w:lvl>
+    <w:lvl w:ilvl="6" w:tentative="1">
+      <w:start w:val="1"/>
+      <w:numFmt w:val="bullet"/>
+      <w:lvlText w:val=""/>
+      <w:lvlJc w:val="left"/>
+      <w:pPr>
+        <w:tabs>
+          <w:tab w:val="num" w:pos="5040"/>
+        </w:tabs>
+        <w:ind w:left="5040" w:hanging="360"/>
+      </w:pPr>
+      <w:rPr>
+        <w:rFonts w:ascii="Symbol" w:hAnsi="Symbol" w:hint="default"/>
+        <w:sz w:val="20"/>
+      </w:rPr>
+    </w:lvl>
+    <w:lvl w:ilvl="7" w:tentative="1">
+      <w:start w:val="1"/>
+      <w:numFmt w:val="bullet"/>
+      <w:lvlText w:val=""/>
+      <w:lvlJc w:val="left"/>
+      <w:pPr>
+        <w:tabs>
+          <w:tab w:val="num" w:pos="5760"/>
+        </w:tabs>
+        <w:ind w:left="5760" w:hanging="360"/>
+      </w:pPr>
+      <w:rPr>
+        <w:rFonts w:ascii="Symbol" w:hAnsi="Symbol" w:hint="default"/>
+        <w:sz w:val="20"/>
+      </w:rPr>
+    </w:lvl>
+    <w:lvl w:ilvl="8" w:tentative="1">
+      <w:start w:val="1"/>
+      <w:numFmt w:val="bullet"/>
+      <w:lvlText w:val=""/>
+      <w:lvlJc w:val="left"/>
+      <w:pPr>
+        <w:tabs>
+          <w:tab w:val="num" w:pos="6480"/>
+        </w:tabs>
+        <w:ind w:left="6480" w:hanging="360"/>
+      </w:pPr>
+      <w:rPr>
+        <w:rFonts w:ascii="Symbol" w:hAnsi="Symbol" w:hint="default"/>
+        <w:sz w:val="20"/>
+      </w:rPr>
+    </w:lvl>
+  </w:abstractNum>
+  <w:abstractNum w:abstractNumId="5">
     <w:nsid w:val="1FE07942"/>
     <w:multiLevelType w:val="multilevel"/>
     <w:tmpl w:val="646E34D6"/>
@@ -20403,7 +21780,7 @@
       </w:pPr>
     </w:lvl>
   </w:abstractNum>
-  <w:abstractNum w:abstractNumId="5">
+  <w:abstractNum w:abstractNumId="6">
     <w:nsid w:val="37E75CD2"/>
     <w:multiLevelType w:val="multilevel"/>
     <w:tmpl w:val="8160D316"/>
@@ -20516,7 +21893,7 @@
       </w:pPr>
     </w:lvl>
   </w:abstractNum>
-  <w:abstractNum w:abstractNumId="6">
+  <w:abstractNum w:abstractNumId="7">
     <w:nsid w:val="38543B76"/>
     <w:multiLevelType w:val="multilevel"/>
     <w:tmpl w:val="CA2235D0"/>
@@ -20629,7 +22006,7 @@
       </w:pPr>
     </w:lvl>
   </w:abstractNum>
-  <w:abstractNum w:abstractNumId="7">
+  <w:abstractNum w:abstractNumId="8">
     <w:nsid w:val="3E602BD0"/>
     <w:multiLevelType w:val="hybridMultilevel"/>
     <w:tmpl w:val="9664251E"/>
@@ -20720,7 +22097,7 @@
       </w:pPr>
     </w:lvl>
   </w:abstractNum>
-  <w:abstractNum w:abstractNumId="8">
+  <w:abstractNum w:abstractNumId="9">
     <w:nsid w:val="449E1223"/>
     <w:multiLevelType w:val="multilevel"/>
     <w:tmpl w:val="1286F748"/>
@@ -20833,7 +22210,7 @@
       </w:pPr>
     </w:lvl>
   </w:abstractNum>
-  <w:abstractNum w:abstractNumId="9">
+  <w:abstractNum w:abstractNumId="10">
     <w:nsid w:val="4A9E6411"/>
     <w:multiLevelType w:val="multilevel"/>
     <w:tmpl w:val="5374FFAA"/>
@@ -20946,7 +22323,7 @@
       </w:pPr>
     </w:lvl>
   </w:abstractNum>
-  <w:abstractNum w:abstractNumId="10">
+  <w:abstractNum w:abstractNumId="11">
     <w:nsid w:val="6C071329"/>
     <w:multiLevelType w:val="multilevel"/>
     <w:tmpl w:val="805488B8"/>
@@ -21059,7 +22436,156 @@
       </w:pPr>
     </w:lvl>
   </w:abstractNum>
-  <w:abstractNum w:abstractNumId="11">
+  <w:abstractNum w:abstractNumId="12">
+    <w:nsid w:val="6C9B3667"/>
+    <w:multiLevelType w:val="multilevel"/>
+    <w:tmpl w:val="7F22E17A"/>
+    <w:lvl w:ilvl="0">
+      <w:start w:val="1"/>
+      <w:numFmt w:val="bullet"/>
+      <w:lvlText w:val=""/>
+      <w:lvlJc w:val="left"/>
+      <w:pPr>
+        <w:tabs>
+          <w:tab w:val="num" w:pos="720"/>
+        </w:tabs>
+        <w:ind w:left="720" w:hanging="360"/>
+      </w:pPr>
+      <w:rPr>
+        <w:rFonts w:ascii="Symbol" w:hAnsi="Symbol" w:hint="default"/>
+        <w:sz w:val="20"/>
+      </w:rPr>
+    </w:lvl>
+    <w:lvl w:ilvl="1" w:tentative="1">
+      <w:start w:val="1"/>
+      <w:numFmt w:val="bullet"/>
+      <w:lvlText w:val="o"/>
+      <w:lvlJc w:val="left"/>
+      <w:pPr>
+        <w:tabs>
+          <w:tab w:val="num" w:pos="1440"/>
+        </w:tabs>
+        <w:ind w:left="1440" w:hanging="360"/>
+      </w:pPr>
+      <w:rPr>
+        <w:rFonts w:ascii="Courier New" w:hAnsi="Courier New" w:hint="default"/>
+        <w:sz w:val="20"/>
+      </w:rPr>
+    </w:lvl>
+    <w:lvl w:ilvl="2" w:tentative="1">
+      <w:start w:val="1"/>
+      <w:numFmt w:val="bullet"/>
+      <w:lvlText w:val=""/>
+      <w:lvlJc w:val="left"/>
+      <w:pPr>
+        <w:tabs>
+          <w:tab w:val="num" w:pos="2160"/>
+        </w:tabs>
+        <w:ind w:left="2160" w:hanging="360"/>
+      </w:pPr>
+      <w:rPr>
+        <w:rFonts w:ascii="Wingdings" w:hAnsi="Wingdings" w:hint="default"/>
+        <w:sz w:val="20"/>
+      </w:rPr>
+    </w:lvl>
+    <w:lvl w:ilvl="3" w:tentative="1">
+      <w:start w:val="1"/>
+      <w:numFmt w:val="bullet"/>
+      <w:lvlText w:val=""/>
+      <w:lvlJc w:val="left"/>
+      <w:pPr>
+        <w:tabs>
+          <w:tab w:val="num" w:pos="2880"/>
+        </w:tabs>
+        <w:ind w:left="2880" w:hanging="360"/>
+      </w:pPr>
+      <w:rPr>
+        <w:rFonts w:ascii="Wingdings" w:hAnsi="Wingdings" w:hint="default"/>
+        <w:sz w:val="20"/>
+      </w:rPr>
+    </w:lvl>
+    <w:lvl w:ilvl="4" w:tentative="1">
+      <w:start w:val="1"/>
+      <w:numFmt w:val="bullet"/>
+      <w:lvlText w:val=""/>
+      <w:lvlJc w:val="left"/>
+      <w:pPr>
+        <w:tabs>
+          <w:tab w:val="num" w:pos="3600"/>
+        </w:tabs>
+        <w:ind w:left="3600" w:hanging="360"/>
+      </w:pPr>
+      <w:rPr>
+        <w:rFonts w:ascii="Wingdings" w:hAnsi="Wingdings" w:hint="default"/>
+        <w:sz w:val="20"/>
+      </w:rPr>
+    </w:lvl>
+    <w:lvl w:ilvl="5" w:tentative="1">
+      <w:start w:val="1"/>
+      <w:numFmt w:val="bullet"/>
+      <w:lvlText w:val=""/>
+      <w:lvlJc w:val="left"/>
+      <w:pPr>
+        <w:tabs>
+          <w:tab w:val="num" w:pos="4320"/>
+        </w:tabs>
+        <w:ind w:left="4320" w:hanging="360"/>
+      </w:pPr>
+      <w:rPr>
+        <w:rFonts w:ascii="Wingdings" w:hAnsi="Wingdings" w:hint="default"/>
+        <w:sz w:val="20"/>
+      </w:rPr>
+    </w:lvl>
+    <w:lvl w:ilvl="6" w:tentative="1">
+      <w:start w:val="1"/>
+      <w:numFmt w:val="bullet"/>
+      <w:lvlText w:val=""/>
+      <w:lvlJc w:val="left"/>
+      <w:pPr>
+        <w:tabs>
+          <w:tab w:val="num" w:pos="5040"/>
+        </w:tabs>
+        <w:ind w:left="5040" w:hanging="360"/>
+      </w:pPr>
+      <w:rPr>
+        <w:rFonts w:ascii="Wingdings" w:hAnsi="Wingdings" w:hint="default"/>
+        <w:sz w:val="20"/>
+      </w:rPr>
+    </w:lvl>
+    <w:lvl w:ilvl="7" w:tentative="1">
+      <w:start w:val="1"/>
+      <w:numFmt w:val="bullet"/>
+      <w:lvlText w:val=""/>
+      <w:lvlJc w:val="left"/>
+      <w:pPr>
+        <w:tabs>
+          <w:tab w:val="num" w:pos="5760"/>
+        </w:tabs>
+        <w:ind w:left="5760" w:hanging="360"/>
+      </w:pPr>
+      <w:rPr>
+        <w:rFonts w:ascii="Wingdings" w:hAnsi="Wingdings" w:hint="default"/>
+        <w:sz w:val="20"/>
+      </w:rPr>
+    </w:lvl>
+    <w:lvl w:ilvl="8" w:tentative="1">
+      <w:start w:val="1"/>
+      <w:numFmt w:val="bullet"/>
+      <w:lvlText w:val=""/>
+      <w:lvlJc w:val="left"/>
+      <w:pPr>
+        <w:tabs>
+          <w:tab w:val="num" w:pos="6480"/>
+        </w:tabs>
+        <w:ind w:left="6480" w:hanging="360"/>
+      </w:pPr>
+      <w:rPr>
+        <w:rFonts w:ascii="Wingdings" w:hAnsi="Wingdings" w:hint="default"/>
+        <w:sz w:val="20"/>
+      </w:rPr>
+    </w:lvl>
+  </w:abstractNum>
+  <w:abstractNum w:abstractNumId="13">
     <w:nsid w:val="6DB91F37"/>
     <w:multiLevelType w:val="multilevel"/>
     <w:tmpl w:val="801E6DA0"/>
@@ -21172,7 +22698,7 @@
       </w:pPr>
     </w:lvl>
   </w:abstractNum>
-  <w:abstractNum w:abstractNumId="12">
+  <w:abstractNum w:abstractNumId="14">
     <w:nsid w:val="70D84D33"/>
     <w:multiLevelType w:val="multilevel"/>
     <w:tmpl w:val="A272600E"/>
@@ -21285,7 +22811,7 @@
       </w:pPr>
     </w:lvl>
   </w:abstractNum>
-  <w:abstractNum w:abstractNumId="13">
+  <w:abstractNum w:abstractNumId="15">
     <w:nsid w:val="7E677A4C"/>
     <w:multiLevelType w:val="multilevel"/>
     <w:tmpl w:val="250ECEE6"/>
@@ -21399,13 +22925,13 @@
     </w:lvl>
   </w:abstractNum>
   <w:num w:numId="1">
-    <w:abstractNumId w:val="7"/>
+    <w:abstractNumId w:val="8"/>
   </w:num>
   <w:num w:numId="2">
-    <w:abstractNumId w:val="12"/>
+    <w:abstractNumId w:val="14"/>
   </w:num>
   <w:num w:numId="3">
-    <w:abstractNumId w:val="10"/>
+    <w:abstractNumId w:val="11"/>
   </w:num>
   <w:num w:numId="4">
     <w:abstractNumId w:val="3"/>
@@ -21414,31 +22940,37 @@
     <w:abstractNumId w:val="1"/>
   </w:num>
   <w:num w:numId="6">
-    <w:abstractNumId w:val="4"/>
+    <w:abstractNumId w:val="5"/>
   </w:num>
   <w:num w:numId="7">
     <w:abstractNumId w:val="0"/>
   </w:num>
   <w:num w:numId="8">
-    <w:abstractNumId w:val="5"/>
+    <w:abstractNumId w:val="6"/>
   </w:num>
   <w:num w:numId="9">
-    <w:abstractNumId w:val="13"/>
+    <w:abstractNumId w:val="15"/>
   </w:num>
   <w:num w:numId="10">
-    <w:abstractNumId w:val="6"/>
+    <w:abstractNumId w:val="7"/>
   </w:num>
   <w:num w:numId="11">
-    <w:abstractNumId w:val="8"/>
+    <w:abstractNumId w:val="9"/>
   </w:num>
   <w:num w:numId="12">
     <w:abstractNumId w:val="2"/>
   </w:num>
   <w:num w:numId="13">
-    <w:abstractNumId w:val="9"/>
+    <w:abstractNumId w:val="10"/>
   </w:num>
   <w:num w:numId="14">
-    <w:abstractNumId w:val="11"/>
+    <w:abstractNumId w:val="13"/>
+  </w:num>
+  <w:num w:numId="15">
+    <w:abstractNumId w:val="12"/>
+  </w:num>
+  <w:num w:numId="16">
+    <w:abstractNumId w:val="4"/>
   </w:num>
 </w:numbering>
 </file>
@@ -21647,6 +23179,29 @@
     </w:pPr>
     <w:rPr>
       <w:rFonts w:asciiTheme="majorHAnsi" w:eastAsiaTheme="majorEastAsia" w:hAnsiTheme="majorHAnsi" w:cstheme="majorBidi"/>
+      <w:b/>
+      <w:bCs/>
+      <w:sz w:val="32"/>
+      <w:szCs w:val="32"/>
+    </w:rPr>
+  </w:style>
+  <w:style w:type="paragraph" w:styleId="3">
+    <w:name w:val="heading 3"/>
+    <w:basedOn w:val="a"/>
+    <w:next w:val="a"/>
+    <w:link w:val="3Char"/>
+    <w:uiPriority w:val="9"/>
+    <w:semiHidden/>
+    <w:unhideWhenUsed/>
+    <w:qFormat/>
+    <w:rsid w:val="0030289C"/>
+    <w:pPr>
+      <w:keepNext/>
+      <w:keepLines/>
+      <w:spacing w:before="260" w:after="260" w:line="416" w:lineRule="auto"/>
+      <w:outlineLvl w:val="2"/>
+    </w:pPr>
+    <w:rPr>
       <w:b/>
       <w:bCs/>
       <w:sz w:val="32"/>
@@ -22004,6 +23559,31 @@
       <w:u w:val="single"/>
     </w:rPr>
   </w:style>
+  <w:style w:type="character" w:customStyle="1" w:styleId="3Char">
+    <w:name w:val="标题 3 Char"/>
+    <w:basedOn w:val="a0"/>
+    <w:link w:val="3"/>
+    <w:uiPriority w:val="9"/>
+    <w:semiHidden/>
+    <w:rsid w:val="0030289C"/>
+    <w:rPr>
+      <w:b/>
+      <w:bCs/>
+      <w:noProof/>
+      <w:sz w:val="32"/>
+      <w:szCs w:val="32"/>
+    </w:rPr>
+  </w:style>
+  <w:style w:type="character" w:customStyle="1" w:styleId="hljs-keyword">
+    <w:name w:val="hljs-keyword"/>
+    <w:basedOn w:val="a0"/>
+    <w:rsid w:val="00DE4F52"/>
+  </w:style>
+  <w:style w:type="character" w:customStyle="1" w:styleId="hljs-string">
+    <w:name w:val="hljs-string"/>
+    <w:basedOn w:val="a0"/>
+    <w:rsid w:val="00DE4F52"/>
+  </w:style>
 </w:styles>
 </file>
 
@@ -22262,7 +23842,7 @@
   <a:extraClrSchemeLst/>
   <a:extLst>
     <a:ext uri="{05A4C25C-085E-4340-85A3-A5531E510DB2}">
-      <thm15:themeFamily xmlns:thm15="http://schemas.microsoft.com/office/thememl/2012/main" xmlns="" name="Office Theme" id="{62F939B6-93AF-4DB8-9C6B-D6C7DFDC589F}" vid="{4A3C46E8-61CC-4603-A589-7422A47A8E4A}"/>
+      <thm15:themeFamily xmlns="" xmlns:thm15="http://schemas.microsoft.com/office/thememl/2012/main" name="Office Theme" id="{62F939B6-93AF-4DB8-9C6B-D6C7DFDC589F}" vid="{4A3C46E8-61CC-4603-A589-7422A47A8E4A}"/>
     </a:ext>
   </a:extLst>
 </a:theme>

</xml_diff>

<commit_message>
android studio proguard sign
</commit_message>
<xml_diff>
--- a/MyDoc.docx
+++ b/MyDoc.docx
@@ -20950,9 +20950,6 @@
     <w:p>
       <w:pPr>
         <w:pStyle w:val="1"/>
-        <w:rPr>
-          <w:rFonts w:hint="eastAsia"/>
-        </w:rPr>
       </w:pPr>
       <w:r>
         <w:rPr>
@@ -20968,11 +20965,6 @@
       </w:r>
     </w:p>
     <w:p>
-      <w:pPr>
-        <w:rPr>
-          <w:rFonts w:hint="eastAsia"/>
-        </w:rPr>
-      </w:pPr>
       <w:r>
         <w:rPr>
           <w:rFonts w:hint="eastAsia"/>
@@ -21005,11 +20997,6 @@
       </w:r>
     </w:p>
     <w:p>
-      <w:pPr>
-        <w:rPr>
-          <w:rFonts w:hint="eastAsia"/>
-        </w:rPr>
-      </w:pPr>
       <w:r>
         <w:rPr>
           <w:rFonts w:hint="eastAsia"/>
@@ -21023,28 +21010,12 @@
       </w:r>
     </w:p>
     <w:p>
-      <w:pPr>
-        <w:rPr>
-          <w:rFonts w:hint="eastAsia"/>
-        </w:rPr>
-      </w:pPr>
       <w:r>
         <w:t>Elements elements = document.getElementsByClass("unit");</w:t>
       </w:r>
     </w:p>
-    <w:p>
-      <w:pPr>
-        <w:rPr>
-          <w:rFonts w:hint="eastAsia"/>
-        </w:rPr>
-      </w:pPr>
-    </w:p>
-    <w:p>
-      <w:pPr>
-        <w:rPr>
-          <w:rFonts w:hint="eastAsia"/>
-        </w:rPr>
-      </w:pPr>
+    <w:p/>
+    <w:p>
       <w:r>
         <w:rPr>
           <w:rFonts w:hint="eastAsia"/>
@@ -21146,11 +21117,6 @@
       </w:r>
     </w:p>
     <w:p>
-      <w:pPr>
-        <w:rPr>
-          <w:rFonts w:hint="eastAsia"/>
-        </w:rPr>
-      </w:pPr>
       <w:r>
         <w:rPr>
           <w:rFonts w:hint="eastAsia"/>
@@ -21221,11 +21187,6 @@
       </w:r>
     </w:p>
     <w:p>
-      <w:pPr>
-        <w:rPr>
-          <w:rFonts w:hint="eastAsia"/>
-        </w:rPr>
-      </w:pPr>
       <w:r>
         <w:rPr>
           <w:rFonts w:hint="eastAsia"/>
@@ -21251,11 +21212,6 @@
       </w:r>
     </w:p>
     <w:p>
-      <w:pPr>
-        <w:rPr>
-          <w:rFonts w:hint="eastAsia"/>
-        </w:rPr>
-      </w:pPr>
       <w:r>
         <w:rPr>
           <w:rFonts w:hint="eastAsia"/>
@@ -21322,11 +21278,6 @@
     </w:p>
     <w:p/>
     <w:p>
-      <w:pPr>
-        <w:rPr>
-          <w:rFonts w:hint="eastAsia"/>
-        </w:rPr>
-      </w:pPr>
       <w:r>
         <w:rPr>
           <w:rFonts w:hint="eastAsia"/>
@@ -21432,11 +21383,6 @@
       </w:r>
     </w:p>
     <w:p>
-      <w:pPr>
-        <w:rPr>
-          <w:rFonts w:hint="eastAsia"/>
-        </w:rPr>
-      </w:pPr>
       <w:r>
         <w:rPr>
           <w:rFonts w:hint="eastAsia"/>
@@ -21451,11 +21397,6 @@
       </w:r>
     </w:p>
     <w:p>
-      <w:pPr>
-        <w:rPr>
-          <w:rFonts w:hint="eastAsia"/>
-        </w:rPr>
-      </w:pPr>
       <w:r>
         <w:rPr>
           <w:rFonts w:hint="eastAsia"/>
@@ -21501,7 +21442,6 @@
         <w:spacing w:line="360" w:lineRule="auto"/>
         <w:jc w:val="left"/>
         <w:rPr>
-          <w:rFonts w:hint="eastAsia"/>
           <w:b/>
           <w:sz w:val="24"/>
           <w:szCs w:val="24"/>
@@ -21531,7 +21471,6 @@
         <w:spacing w:line="360" w:lineRule="auto"/>
         <w:jc w:val="left"/>
         <w:rPr>
-          <w:rFonts w:hint="eastAsia"/>
           <w:b/>
           <w:sz w:val="24"/>
           <w:szCs w:val="24"/>
@@ -21543,7 +21482,6 @@
         <w:spacing w:line="360" w:lineRule="auto"/>
         <w:jc w:val="left"/>
         <w:rPr>
-          <w:rFonts w:hint="eastAsia"/>
           <w:b/>
           <w:sz w:val="24"/>
           <w:szCs w:val="24"/>
@@ -21564,7 +21502,6 @@
         <w:spacing w:line="360" w:lineRule="auto"/>
         <w:jc w:val="left"/>
         <w:rPr>
-          <w:rFonts w:hint="eastAsia"/>
           <w:b/>
           <w:sz w:val="24"/>
           <w:szCs w:val="24"/>
@@ -21638,10 +21575,210 @@
       </w:r>
     </w:p>
     <w:p>
+      <w:pPr>
+        <w:rPr>
+          <w:rFonts w:hint="eastAsia"/>
+        </w:rPr>
+      </w:pPr>
       <w:r>
         <w:t xml:space="preserve">    }</w:t>
       </w:r>
     </w:p>
+    <w:p>
+      <w:pPr>
+        <w:rPr>
+          <w:rFonts w:hint="eastAsia"/>
+        </w:rPr>
+      </w:pPr>
+    </w:p>
+    <w:p>
+      <w:pPr>
+        <w:rPr>
+          <w:rFonts w:hint="eastAsia"/>
+        </w:rPr>
+      </w:pPr>
+    </w:p>
+    <w:p>
+      <w:pPr>
+        <w:pStyle w:val="1"/>
+        <w:rPr>
+          <w:rFonts w:hint="eastAsia"/>
+        </w:rPr>
+      </w:pPr>
+      <w:r>
+        <w:rPr>
+          <w:rFonts w:hint="eastAsia"/>
+        </w:rPr>
+        <w:t xml:space="preserve">Android Studio </w:t>
+      </w:r>
+      <w:r>
+        <w:rPr>
+          <w:rFonts w:hint="eastAsia"/>
+        </w:rPr>
+        <w:t>签名混淆</w:t>
+      </w:r>
+    </w:p>
+    <w:p>
+      <w:pPr>
+        <w:rPr>
+          <w:rFonts w:hint="eastAsia"/>
+        </w:rPr>
+      </w:pPr>
+      <w:r>
+        <w:rPr>
+          <w:rFonts w:hint="eastAsia"/>
+        </w:rPr>
+        <w:t>build.gradle</w:t>
+      </w:r>
+      <w:r>
+        <w:rPr>
+          <w:rFonts w:hint="eastAsia"/>
+        </w:rPr>
+        <w:t>文件配置：</w:t>
+      </w:r>
+    </w:p>
+    <w:p>
+      <w:pPr>
+        <w:rPr>
+          <w:rFonts w:hint="eastAsia"/>
+        </w:rPr>
+      </w:pPr>
+      <w:r>
+        <w:rPr>
+          <w:rFonts w:hint="eastAsia"/>
+        </w:rPr>
+        <w:t>android{</w:t>
+      </w:r>
+    </w:p>
+    <w:p>
+      <w:r>
+        <w:t>signingConfigs {</w:t>
+      </w:r>
+      <w:r>
+        <w:rPr>
+          <w:rFonts w:hint="eastAsia"/>
+        </w:rPr>
+        <w:t>//</w:t>
+      </w:r>
+      <w:r>
+        <w:rPr>
+          <w:rFonts w:hint="eastAsia"/>
+        </w:rPr>
+        <w:t>签名文件</w:t>
+      </w:r>
+    </w:p>
+    <w:p>
+      <w:r>
+        <w:t xml:space="preserve">        an45fair {</w:t>
+      </w:r>
+    </w:p>
+    <w:p>
+      <w:r>
+        <w:t xml:space="preserve">            storeFile file("$projectDir/signconfig/chenAndroid.keystore")</w:t>
+      </w:r>
+    </w:p>
+    <w:p>
+      <w:r>
+        <w:t xml:space="preserve">            storePassword '~!you@#$%mi^&amp;*()_'</w:t>
+      </w:r>
+    </w:p>
+    <w:p>
+      <w:r>
+        <w:t xml:space="preserve">            keyAlias 'jhseryoumiskey'</w:t>
+      </w:r>
+    </w:p>
+    <w:p>
+      <w:r>
+        <w:t xml:space="preserve">            keyPassword '~!you@#$%mi^&amp;*()_'</w:t>
+      </w:r>
+    </w:p>
+    <w:p>
+      <w:r>
+        <w:t xml:space="preserve">        }</w:t>
+      </w:r>
+    </w:p>
+    <w:p>
+      <w:r>
+        <w:t xml:space="preserve">    }</w:t>
+      </w:r>
+    </w:p>
+    <w:p/>
+    <w:p>
+      <w:r>
+        <w:t xml:space="preserve">  </w:t>
+      </w:r>
+      <w:r>
+        <w:rPr>
+          <w:rFonts w:hint="eastAsia"/>
+        </w:rPr>
+        <w:t xml:space="preserve"> </w:t>
+      </w:r>
+    </w:p>
+    <w:p>
+      <w:r>
+        <w:t xml:space="preserve">    buildTypes {</w:t>
+      </w:r>
+    </w:p>
+    <w:p>
+      <w:r>
+        <w:t xml:space="preserve">        release {</w:t>
+      </w:r>
+    </w:p>
+    <w:p>
+      <w:r>
+        <w:t xml:space="preserve">            signingConfig signingConfigs.an45fair</w:t>
+      </w:r>
+    </w:p>
+    <w:p>
+      <w:r>
+        <w:t xml:space="preserve">            minifyEnabled false</w:t>
+      </w:r>
+    </w:p>
+    <w:p>
+      <w:r>
+        <w:t xml:space="preserve">            proguardFiles getDefaultProguardFile('proguard-android.txt'), 'proguard-rules.pro'</w:t>
+      </w:r>
+    </w:p>
+    <w:p>
+      <w:r>
+        <w:t xml:space="preserve">        }</w:t>
+      </w:r>
+    </w:p>
+    <w:p>
+      <w:r>
+        <w:t xml:space="preserve">        </w:t>
+      </w:r>
+      <w:r>
+        <w:rPr>
+          <w:rFonts w:hint="eastAsia"/>
+        </w:rPr>
+        <w:t xml:space="preserve"> </w:t>
+      </w:r>
+    </w:p>
+    <w:p>
+      <w:pPr>
+        <w:rPr>
+          <w:rFonts w:hint="eastAsia"/>
+        </w:rPr>
+      </w:pPr>
+      <w:r>
+        <w:t xml:space="preserve">    }</w:t>
+      </w:r>
+    </w:p>
+    <w:p>
+      <w:pPr>
+        <w:rPr>
+          <w:rFonts w:hint="eastAsia"/>
+        </w:rPr>
+      </w:pPr>
+      <w:r>
+        <w:rPr>
+          <w:rFonts w:hint="eastAsia"/>
+        </w:rPr>
+        <w:t>}</w:t>
+      </w:r>
+    </w:p>
+    <w:p/>
     <w:sectPr>
       <w:pgSz w:w="11906" w:h="16838"/>
       <w:pgMar w:top="1440" w:right="1800" w:bottom="1440" w:left="1800" w:header="851" w:footer="992" w:gutter="0"/>
@@ -24468,7 +24605,7 @@
   <a:extraClrSchemeLst/>
   <a:extLst>
     <a:ext uri="{05A4C25C-085E-4340-85A3-A5531E510DB2}">
-      <thm15:themeFamily xmlns:thm15="http://schemas.microsoft.com/office/thememl/2012/main" xmlns="" name="Office Theme" id="{62F939B6-93AF-4DB8-9C6B-D6C7DFDC589F}" vid="{4A3C46E8-61CC-4603-A589-7422A47A8E4A}"/>
+      <thm15:themeFamily xmlns="" xmlns:thm15="http://schemas.microsoft.com/office/thememl/2012/main" name="Office Theme" id="{62F939B6-93AF-4DB8-9C6B-D6C7DFDC589F}" vid="{4A3C46E8-61CC-4603-A589-7422A47A8E4A}"/>
     </a:ext>
   </a:extLst>
 </a:theme>

</xml_diff>